<commit_message>
Update the operation guide
</commit_message>
<xml_diff>
--- a/AV Operation Guide.docx
+++ b/AV Operation Guide.docx
@@ -772,8 +772,6 @@
         </w:rPr>
         <w:t xml:space="preserve"> to be</w:t>
       </w:r>
-      <w:bookmarkStart w:id="0" w:name="_GoBack"/>
-      <w:bookmarkEnd w:id="0"/>
       <w:r>
         <w:rPr>
           <w:rFonts w:ascii="Futura" w:hAnsi="Futura" w:cs="Futura"/>
@@ -845,25 +843,13 @@
         <w:rPr>
           <w:rFonts w:ascii="Futura" w:hAnsi="Futura" w:cs="Futura"/>
         </w:rPr>
-        <w:t xml:space="preserve"> by clicking on Stop button. Click on Convert &amp; Upload button to upload</w:t>
-      </w:r>
-      <w:r>
-        <w:rPr>
-          <w:rFonts w:ascii="Futura" w:hAnsi="Futura" w:cs="Futura"/>
-        </w:rPr>
-        <w:t xml:space="preserve"> the mp3 to our </w:t>
-      </w:r>
-      <w:r>
-        <w:rPr>
-          <w:rFonts w:ascii="Futura" w:hAnsi="Futura" w:cs="Futura"/>
-        </w:rPr>
-        <w:t xml:space="preserve">web </w:t>
-      </w:r>
-      <w:r>
-        <w:rPr>
-          <w:rFonts w:ascii="Futura" w:hAnsi="Futura" w:cs="Futura"/>
-        </w:rPr>
-        <w:t>site</w:t>
+        <w:t xml:space="preserve"> by clicking on Stop butt</w:t>
+      </w:r>
+      <w:r>
+        <w:rPr>
+          <w:rFonts w:ascii="Futura" w:hAnsi="Futura" w:cs="Futura"/>
+        </w:rPr>
+        <w:t>on</w:t>
       </w:r>
       <w:r>
         <w:rPr>
@@ -871,6 +857,14 @@
         </w:rPr>
         <w:t>.</w:t>
       </w:r>
+      <w:r>
+        <w:rPr>
+          <w:rFonts w:ascii="Futura" w:hAnsi="Futura" w:cs="Futura"/>
+        </w:rPr>
+        <w:t xml:space="preserve"> Recorded files will be automatically uploaded to our web site.</w:t>
+      </w:r>
+      <w:bookmarkStart w:id="0" w:name="_GoBack"/>
+      <w:bookmarkEnd w:id="0"/>
     </w:p>
     <w:sectPr>
       <w:pgSz w:w="12240" w:h="15840"/>

</xml_diff>